<commit_message>
change in report format
</commit_message>
<xml_diff>
--- a/report/Report.docx
+++ b/report/Report.docx
@@ -51,25 +51,23 @@
         <w:ind w:left="0" w:firstLine="0"/>
         <w:rPr>
           <w:rFonts w:ascii="Times New Roman" w:cs="Times New Roman" w:eastAsia="Times New Roman" w:hAnsi="Times New Roman"/>
-          <w:sz w:val="36"/>
-          <w:szCs w:val="36"/>
-        </w:rPr>
-      </w:pPr>
+          <w:sz w:val="56"/>
+          <w:szCs w:val="56"/>
+        </w:rPr>
+      </w:pPr>
+      <w:r>
+        <w:rPr>
+          <w:sz w:val="56"/>
+          <w:szCs w:val="56"/>
+          <w:rtl w:val="0"/>
+        </w:rPr>
+        <w:t xml:space="preserve">Team Details</w:t>
+      </w:r>
       <w:r>
         <w:rPr>
           <w:rFonts w:ascii="Times New Roman" w:cs="Times New Roman" w:eastAsia="Times New Roman" w:hAnsi="Times New Roman"/>
-          <w:b w:val="0"/>
-          <w:sz w:val="36"/>
-          <w:szCs w:val="36"/>
-          <w:rtl w:val="0"/>
-        </w:rPr>
-        <w:t xml:space="preserve">Team Details</w:t>
-      </w:r>
-      <w:r>
-        <w:rPr>
-          <w:rFonts w:ascii="Times New Roman" w:cs="Times New Roman" w:eastAsia="Times New Roman" w:hAnsi="Times New Roman"/>
-          <w:sz w:val="36"/>
-          <w:szCs w:val="36"/>
+          <w:sz w:val="56"/>
+          <w:szCs w:val="56"/>
           <w:rtl w:val="0"/>
         </w:rPr>
         <w:t xml:space="preserve">: </w:t>
@@ -284,14 +282,18 @@
         <w:pageBreakBefore w:val="0"/>
         <w:ind w:left="0" w:firstLine="0"/>
         <w:rPr>
-          <w:rFonts w:ascii="Times New Roman" w:cs="Times New Roman" w:eastAsia="Times New Roman" w:hAnsi="Times New Roman"/>
+          <w:b w:val="1"/>
+          <w:sz w:val="56"/>
+          <w:szCs w:val="56"/>
         </w:rPr>
       </w:pPr>
       <w:bookmarkStart w:colFirst="0" w:colLast="0" w:name="_30j0zll" w:id="1"/>
       <w:bookmarkEnd w:id="1"/>
       <w:r>
         <w:rPr>
-          <w:rFonts w:ascii="Times New Roman" w:cs="Times New Roman" w:eastAsia="Times New Roman" w:hAnsi="Times New Roman"/>
+          <w:b w:val="1"/>
+          <w:sz w:val="56"/>
+          <w:szCs w:val="56"/>
           <w:rtl w:val="0"/>
         </w:rPr>
         <w:t xml:space="preserve">Aim</w:t>
@@ -340,14 +342,18 @@
         <w:pageBreakBefore w:val="0"/>
         <w:ind w:left="0" w:firstLine="0"/>
         <w:rPr>
-          <w:rFonts w:ascii="Times New Roman" w:cs="Times New Roman" w:eastAsia="Times New Roman" w:hAnsi="Times New Roman"/>
+          <w:b w:val="1"/>
+          <w:sz w:val="56"/>
+          <w:szCs w:val="56"/>
         </w:rPr>
       </w:pPr>
       <w:bookmarkStart w:colFirst="0" w:colLast="0" w:name="_1fob9te" w:id="2"/>
       <w:bookmarkEnd w:id="2"/>
       <w:r>
         <w:rPr>
-          <w:rFonts w:ascii="Times New Roman" w:cs="Times New Roman" w:eastAsia="Times New Roman" w:hAnsi="Times New Roman"/>
+          <w:b w:val="1"/>
+          <w:sz w:val="56"/>
+          <w:szCs w:val="56"/>
           <w:rtl w:val="0"/>
         </w:rPr>
         <w:t xml:space="preserve">Approach</w:t>
@@ -653,14 +659,18 @@
         <w:pageBreakBefore w:val="0"/>
         <w:ind w:left="0" w:firstLine="0"/>
         <w:rPr>
-          <w:rFonts w:ascii="Times New Roman" w:cs="Times New Roman" w:eastAsia="Times New Roman" w:hAnsi="Times New Roman"/>
+          <w:b w:val="1"/>
+          <w:sz w:val="56"/>
+          <w:szCs w:val="56"/>
         </w:rPr>
       </w:pPr>
       <w:bookmarkStart w:colFirst="0" w:colLast="0" w:name="_3znysh7" w:id="3"/>
       <w:bookmarkEnd w:id="3"/>
       <w:r>
         <w:rPr>
-          <w:rFonts w:ascii="Times New Roman" w:cs="Times New Roman" w:eastAsia="Times New Roman" w:hAnsi="Times New Roman"/>
+          <w:b w:val="1"/>
+          <w:sz w:val="56"/>
+          <w:szCs w:val="56"/>
           <w:rtl w:val="0"/>
         </w:rPr>
         <w:t xml:space="preserve">Program</w:t>
@@ -2664,119 +2674,787 @@
         <w:pStyle w:val="Heading2"/>
         <w:pageBreakBefore w:val="0"/>
         <w:ind w:left="0" w:firstLine="0"/>
+        <w:rPr/>
+      </w:pPr>
+      <w:bookmarkStart w:colFirst="0" w:colLast="0" w:name="_2et92p0" w:id="4"/>
+      <w:bookmarkEnd w:id="4"/>
+      <w:r>
         <w:rPr>
           <w:b w:val="1"/>
           <w:sz w:val="56"/>
           <w:szCs w:val="56"/>
-        </w:rPr>
-      </w:pPr>
-      <w:bookmarkStart w:colFirst="0" w:colLast="0" w:name="_2et92p0" w:id="4"/>
-      <w:bookmarkEnd w:id="4"/>
-      <w:r>
+          <w:rtl w:val="0"/>
+        </w:rPr>
+        <w:t xml:space="preserve">Observations &amp; Graphical Analysis</w:t>
+      </w:r>
+      <w:r>
+        <w:rPr>
+          <w:rtl w:val="0"/>
+        </w:rPr>
+      </w:r>
+    </w:p>
+    <w:p>
+      <w:pPr>
+        <w:numPr>
+          <w:ilvl w:val="0"/>
+          <w:numId w:val="33"/>
+        </w:numPr>
+        <w:ind w:left="720" w:hanging="360"/>
+        <w:rPr>
+          <w:u w:val="none"/>
+        </w:rPr>
+      </w:pPr>
+      <w:r>
+        <w:rPr>
+          <w:rtl w:val="0"/>
+        </w:rPr>
+        <w:t xml:space="preserve">Observations</w:t>
+      </w:r>
+      <w:r>
+        <w:rPr>
+          <w:rtl w:val="0"/>
+        </w:rPr>
+      </w:r>
+    </w:p>
+    <w:p>
+      <w:pPr>
+        <w:pStyle w:val="Heading2"/>
+        <w:pageBreakBefore w:val="0"/>
+        <w:numPr>
+          <w:ilvl w:val="0"/>
+          <w:numId w:val="26"/>
+        </w:numPr>
+        <w:ind w:left="1440" w:hanging="360"/>
+        <w:rPr>
+          <w:rFonts w:ascii="Times New Roman" w:cs="Times New Roman" w:eastAsia="Times New Roman" w:hAnsi="Times New Roman"/>
+          <w:b w:val="0"/>
+          <w:sz w:val="32"/>
+          <w:szCs w:val="32"/>
+          <w:u w:val="none"/>
+        </w:rPr>
+      </w:pPr>
+      <w:bookmarkStart w:colFirst="0" w:colLast="0" w:name="_7xdkrupdixnk" w:id="5"/>
+      <w:bookmarkEnd w:id="5"/>
+      <w:r>
+        <w:rPr>
+          <w:rtl w:val="0"/>
+        </w:rPr>
+        <w:t xml:space="preserve">Minimum Spanning Tree: Prim’s Eager Evaluation was selected as the lazy version and Kruskal’s ran out of space for large number of input</w:t>
+      </w:r>
+    </w:p>
+    <w:p>
+      <w:pPr>
+        <w:numPr>
+          <w:ilvl w:val="0"/>
+          <w:numId w:val="26"/>
+        </w:numPr>
+        <w:ind w:left="1440" w:hanging="360"/>
+        <w:rPr>
+          <w:b w:val="0"/>
+        </w:rPr>
+      </w:pPr>
+      <w:r>
+        <w:rPr>
+          <w:b w:val="0"/>
+          <w:rtl w:val="0"/>
+        </w:rPr>
+        <w:t xml:space="preserve">Christofides: Minimum Weighted Perfect Matching had the major impact on the solution that Christofides gave. If Nearest Neighbour was selected instead of Edmond’s Blossom V for perfect matching, the tour cost would go from ~660000 to ~840000</w:t>
+      </w:r>
+    </w:p>
+    <w:p>
+      <w:pPr>
+        <w:numPr>
+          <w:ilvl w:val="0"/>
+          <w:numId w:val="26"/>
+        </w:numPr>
+        <w:ind w:left="1440" w:hanging="360"/>
+        <w:rPr>
+          <w:b w:val="0"/>
+          <w:u w:val="none"/>
+        </w:rPr>
+      </w:pPr>
+      <w:r>
+        <w:rPr>
+          <w:b w:val="0"/>
+          <w:rtl w:val="0"/>
+        </w:rPr>
+        <w:t xml:space="preserve">Optimizations: Although Simulated Annealing explored the solution space which was ignored by the local minimum, the results produced were not as optimized as compared to a simple 2opt. / 3opt.  Randomly swapping nodes instead of adjacent gave more good results in 2opt./3opt. Therefore, a strategy was created in the project which used the best of both world which swapped the nodes randomly first and then check for improvements in adjacent nodes</w:t>
+      </w:r>
+    </w:p>
+    <w:p>
+      <w:pPr>
+        <w:numPr>
+          <w:ilvl w:val="0"/>
+          <w:numId w:val="26"/>
+        </w:numPr>
+        <w:ind w:left="1440" w:hanging="360"/>
+        <w:rPr>
+          <w:b w:val="0"/>
+          <w:u w:val="none"/>
+        </w:rPr>
+      </w:pPr>
+      <w:r>
+        <w:rPr>
+          <w:b w:val="0"/>
+          <w:rtl w:val="0"/>
+        </w:rPr>
+        <w:t xml:space="preserve">Best Results: Ant Colony Optimization performed the best compared to rest. However, applying a 3opt. on top of ACO gave more optimized results</w:t>
+      </w:r>
+      <w:r>
+        <w:rPr>
+          <w:rtl w:val="0"/>
+        </w:rPr>
+      </w:r>
+    </w:p>
+    <w:p>
+      <w:pPr>
+        <w:pageBreakBefore w:val="0"/>
+        <w:ind w:left="0" w:firstLine="0"/>
+        <w:rPr>
+          <w:rFonts w:ascii="Times New Roman" w:cs="Times New Roman" w:eastAsia="Times New Roman" w:hAnsi="Times New Roman"/>
+        </w:rPr>
+      </w:pPr>
+      <w:r>
+        <w:pict>
+          <v:rect style="width:0.0pt;height:1.5pt" o:hr="t" o:hrstd="t" o:hralign="center" fillcolor="#A0A0A0" stroked="f"/>
+        </w:pict>
+      </w:r>
+      <w:r>
+        <w:rPr>
+          <w:rtl w:val="0"/>
+        </w:rPr>
+      </w:r>
+    </w:p>
+    <w:p>
+      <w:pPr>
+        <w:pStyle w:val="Heading2"/>
+        <w:ind w:left="0" w:firstLine="0"/>
         <w:rPr>
           <w:b w:val="1"/>
           <w:sz w:val="56"/>
           <w:szCs w:val="56"/>
-          <w:rtl w:val="0"/>
-        </w:rPr>
-        <w:t xml:space="preserve">Observations &amp; Graphical Analysis</w:t>
+        </w:rPr>
+      </w:pPr>
+      <w:bookmarkStart w:colFirst="0" w:colLast="0" w:name="_8ze76htprvx7" w:id="6"/>
+      <w:bookmarkEnd w:id="6"/>
+      <w:r>
+        <w:rPr>
+          <w:b w:val="1"/>
+          <w:sz w:val="56"/>
+          <w:szCs w:val="56"/>
+          <w:rtl w:val="0"/>
+        </w:rPr>
+        <w:t xml:space="preserve">Result and Mathematical Analysis </w:t>
+      </w:r>
+    </w:p>
+    <w:p>
+      <w:pPr>
+        <w:rPr>
+          <w:b w:val="0"/>
+        </w:rPr>
+      </w:pPr>
+      <w:r>
+        <w:rPr>
+          <w:b w:val="0"/>
+          <w:rtl w:val="0"/>
+        </w:rPr>
+        <w:t xml:space="preserve">[Note: The results are based on the final dataset given which consists of 585 points and the distance metric is meters]</w:t>
+      </w:r>
+      <w:r>
+        <w:rPr>
+          <w:rtl w:val="0"/>
+        </w:rPr>
+      </w:r>
+    </w:p>
+    <w:p>
+      <w:pPr>
+        <w:numPr>
+          <w:ilvl w:val="0"/>
+          <w:numId w:val="27"/>
+        </w:numPr>
+        <w:ind w:left="720" w:hanging="360"/>
+        <w:rPr>
+          <w:b w:val="0"/>
+        </w:rPr>
+      </w:pPr>
+      <w:r>
+        <w:rPr>
+          <w:b w:val="0"/>
+          <w:rtl w:val="0"/>
+        </w:rPr>
+        <w:t xml:space="preserve">Christofides:-</w:t>
+      </w:r>
+    </w:p>
+    <w:p>
+      <w:pPr>
+        <w:numPr>
+          <w:ilvl w:val="0"/>
+          <w:numId w:val="28"/>
+        </w:numPr>
+        <w:ind w:left="1440" w:hanging="360"/>
+        <w:rPr>
+          <w:b w:val="0"/>
+        </w:rPr>
+      </w:pPr>
+      <w:r>
+        <w:rPr>
+          <w:b w:val="0"/>
+          <w:rtl w:val="0"/>
+        </w:rPr>
+        <w:t xml:space="preserve">Eager Prim’s Minimum Spanning tree</w:t>
+      </w:r>
+    </w:p>
+    <w:p>
+      <w:pPr>
+        <w:numPr>
+          <w:ilvl w:val="0"/>
+          <w:numId w:val="16"/>
+        </w:numPr>
+        <w:ind w:left="2160" w:hanging="360"/>
+        <w:rPr>
+          <w:b w:val="0"/>
+        </w:rPr>
+      </w:pPr>
+      <w:r>
+        <w:rPr>
+          <w:b w:val="0"/>
+          <w:rtl w:val="0"/>
+        </w:rPr>
+        <w:t xml:space="preserve">Cost: 513326.0953990727</w:t>
+      </w:r>
+    </w:p>
+    <w:p>
+      <w:pPr>
+        <w:numPr>
+          <w:ilvl w:val="0"/>
+          <w:numId w:val="16"/>
+        </w:numPr>
+        <w:ind w:left="2160" w:hanging="360"/>
+        <w:rPr>
+          <w:b w:val="0"/>
+        </w:rPr>
+      </w:pPr>
+      <w:r>
+        <w:rPr>
+          <w:b w:val="0"/>
+          <w:rtl w:val="0"/>
+        </w:rPr>
+        <w:t xml:space="preserve">Mathematical Analysis: O(m log n), where m = number of edges and n = vertices in the graph</w:t>
+      </w:r>
+    </w:p>
+    <w:p>
+      <w:pPr>
+        <w:numPr>
+          <w:ilvl w:val="0"/>
+          <w:numId w:val="28"/>
+        </w:numPr>
+        <w:ind w:left="1440" w:hanging="360"/>
+        <w:rPr>
+          <w:b w:val="0"/>
+        </w:rPr>
+      </w:pPr>
+      <w:r>
+        <w:rPr>
+          <w:b w:val="0"/>
+          <w:rtl w:val="0"/>
+        </w:rPr>
+        <w:t xml:space="preserve">Weighted Minimum Perfect matching using Edmond’s Kolmogrov V</w:t>
+      </w:r>
+    </w:p>
+    <w:p>
+      <w:pPr>
+        <w:numPr>
+          <w:ilvl w:val="0"/>
+          <w:numId w:val="39"/>
+        </w:numPr>
+        <w:ind w:left="2160" w:hanging="360"/>
+        <w:rPr>
+          <w:b w:val="0"/>
+        </w:rPr>
+      </w:pPr>
+      <w:r>
+        <w:rPr>
+          <w:b w:val="0"/>
+          <w:rtl w:val="0"/>
+        </w:rPr>
+        <w:t xml:space="preserve">Number of vertices with odd degree provided: 232</w:t>
+      </w:r>
+    </w:p>
+    <w:p>
+      <w:pPr>
+        <w:numPr>
+          <w:ilvl w:val="0"/>
+          <w:numId w:val="39"/>
+        </w:numPr>
+        <w:ind w:left="2160" w:hanging="360"/>
+        <w:rPr>
+          <w:b w:val="0"/>
+        </w:rPr>
+      </w:pPr>
+      <w:r>
+        <w:rPr>
+          <w:b w:val="0"/>
+          <w:rtl w:val="0"/>
+        </w:rPr>
+        <w:t xml:space="preserve">Cost: 186659.84865451863</w:t>
+      </w:r>
+    </w:p>
+    <w:p>
+      <w:pPr>
+        <w:numPr>
+          <w:ilvl w:val="0"/>
+          <w:numId w:val="39"/>
+        </w:numPr>
+        <w:ind w:left="2160" w:hanging="360"/>
+        <w:rPr>
+          <w:b w:val="0"/>
+        </w:rPr>
+      </w:pPr>
+      <w:r>
+        <w:rPr>
+          <w:b w:val="0"/>
+          <w:rtl w:val="0"/>
+        </w:rPr>
+        <w:t xml:space="preserve">Mathematical Analysis: O(n</w:t>
+      </w:r>
+      <w:r>
+        <w:rPr>
+          <w:b w:val="0"/>
+          <w:vertAlign w:val="superscript"/>
+          <w:rtl w:val="0"/>
+        </w:rPr>
+        <w:t xml:space="preserve">2</w:t>
+      </w:r>
+      <w:r>
+        <w:rPr>
+          <w:b w:val="0"/>
+          <w:rtl w:val="0"/>
+        </w:rPr>
+        <w:t xml:space="preserve">log n)</w:t>
+      </w:r>
+      <w:r>
+        <w:rPr>
+          <w:b w:val="0"/>
+          <w:vertAlign w:val="superscript"/>
+          <w:rtl w:val="0"/>
+        </w:rPr>
+        <w:t xml:space="preserve">[5]</w:t>
+      </w:r>
+      <w:r>
+        <w:rPr>
+          <w:b w:val="0"/>
+          <w:vertAlign w:val="subscript"/>
+          <w:rtl w:val="0"/>
+        </w:rPr>
+        <w:t xml:space="preserve">,</w:t>
+      </w:r>
+      <w:r>
+        <w:rPr>
+          <w:b w:val="0"/>
+          <w:vertAlign w:val="superscript"/>
+          <w:rtl w:val="0"/>
+        </w:rPr>
+        <w:t xml:space="preserve"> </w:t>
+      </w:r>
+      <w:r>
+        <w:rPr>
+          <w:b w:val="0"/>
+          <w:rtl w:val="0"/>
+        </w:rPr>
+        <w:t xml:space="preserve"> n = number of vertices</w:t>
+      </w:r>
+      <w:r>
+        <w:rPr>
+          <w:b w:val="0"/>
+          <w:vertAlign w:val="superscript"/>
+          <w:rtl w:val="0"/>
+        </w:rPr>
+        <w:t xml:space="preserve"> </w:t>
+      </w:r>
+      <w:r>
+        <w:rPr>
+          <w:rtl w:val="0"/>
+        </w:rPr>
+      </w:r>
+    </w:p>
+    <w:p>
+      <w:pPr>
+        <w:numPr>
+          <w:ilvl w:val="0"/>
+          <w:numId w:val="28"/>
+        </w:numPr>
+        <w:ind w:left="1440" w:hanging="360"/>
+        <w:rPr>
+          <w:b w:val="0"/>
+        </w:rPr>
+      </w:pPr>
+      <w:r>
+        <w:rPr>
+          <w:b w:val="0"/>
+          <w:rtl w:val="0"/>
+        </w:rPr>
+        <w:t xml:space="preserve">Eulerian Tour</w:t>
+      </w:r>
+    </w:p>
+    <w:p>
+      <w:pPr>
+        <w:numPr>
+          <w:ilvl w:val="0"/>
+          <w:numId w:val="13"/>
+        </w:numPr>
+        <w:ind w:left="2160" w:hanging="360"/>
+        <w:rPr>
+          <w:b w:val="0"/>
+        </w:rPr>
+      </w:pPr>
+      <w:r>
+        <w:rPr>
+          <w:b w:val="0"/>
+          <w:rtl w:val="0"/>
+        </w:rPr>
+        <w:t xml:space="preserve">Mathematical Analysis: O(m</w:t>
+      </w:r>
+      <w:r>
+        <w:rPr>
+          <w:b w:val="0"/>
+          <w:vertAlign w:val="superscript"/>
+          <w:rtl w:val="0"/>
+        </w:rPr>
+        <w:t xml:space="preserve">2</w:t>
+      </w:r>
+      <w:r>
+        <w:rPr>
+          <w:b w:val="0"/>
+          <w:rtl w:val="0"/>
+        </w:rPr>
+        <w:t xml:space="preserve"> + mn), where m = number of edges and n = number of vertices </w:t>
+      </w:r>
+    </w:p>
+    <w:p>
+      <w:pPr>
+        <w:numPr>
+          <w:ilvl w:val="0"/>
+          <w:numId w:val="28"/>
+        </w:numPr>
+        <w:ind w:left="1440" w:hanging="360"/>
+        <w:rPr>
+          <w:b w:val="0"/>
+        </w:rPr>
+      </w:pPr>
+      <w:r>
+        <w:rPr>
+          <w:b w:val="0"/>
+          <w:rtl w:val="0"/>
+        </w:rPr>
+        <w:t xml:space="preserve">Hamilton Tour</w:t>
+      </w:r>
+    </w:p>
+    <w:p>
+      <w:pPr>
+        <w:numPr>
+          <w:ilvl w:val="0"/>
+          <w:numId w:val="30"/>
+        </w:numPr>
+        <w:ind w:left="2160" w:hanging="360"/>
+        <w:rPr>
+          <w:b w:val="0"/>
+        </w:rPr>
+      </w:pPr>
+      <w:r>
+        <w:rPr>
+          <w:b w:val="0"/>
+          <w:rtl w:val="0"/>
+        </w:rPr>
+        <w:t xml:space="preserve">Cost: 656222.6012803589</w:t>
+      </w:r>
+    </w:p>
+    <w:p>
+      <w:pPr>
+        <w:numPr>
+          <w:ilvl w:val="0"/>
+          <w:numId w:val="30"/>
+        </w:numPr>
+        <w:ind w:left="2160" w:hanging="360"/>
+        <w:rPr>
+          <w:b w:val="0"/>
+        </w:rPr>
+      </w:pPr>
+      <w:r>
+        <w:rPr>
+          <w:b w:val="0"/>
+          <w:rtl w:val="0"/>
+        </w:rPr>
+        <w:t xml:space="preserve">Mathematical Analysis: O(m), where m = number of edge in the Eulerian Tour</w:t>
+      </w:r>
+    </w:p>
+    <w:p>
+      <w:pPr>
+        <w:numPr>
+          <w:ilvl w:val="0"/>
+          <w:numId w:val="28"/>
+        </w:numPr>
+        <w:ind w:left="1440" w:hanging="360"/>
+        <w:rPr>
+          <w:b w:val="0"/>
+        </w:rPr>
+      </w:pPr>
+      <w:r>
+        <w:rPr>
+          <w:b w:val="0"/>
+          <w:rtl w:val="0"/>
+        </w:rPr>
+        <w:t xml:space="preserve">Final Result of Christofides</w:t>
+      </w:r>
+    </w:p>
+    <w:p>
+      <w:pPr>
+        <w:numPr>
+          <w:ilvl w:val="0"/>
+          <w:numId w:val="3"/>
+        </w:numPr>
+        <w:ind w:left="2160" w:hanging="360"/>
+        <w:rPr>
+          <w:b w:val="0"/>
+        </w:rPr>
+      </w:pPr>
+      <w:r>
+        <w:rPr>
+          <w:b w:val="0"/>
+          <w:rtl w:val="0"/>
+        </w:rPr>
+        <w:t xml:space="preserve">Cost: 656222.6012803589</w:t>
+      </w:r>
+    </w:p>
+    <w:p>
+      <w:pPr>
+        <w:numPr>
+          <w:ilvl w:val="0"/>
+          <w:numId w:val="3"/>
+        </w:numPr>
+        <w:ind w:left="2160" w:hanging="360"/>
+        <w:rPr>
+          <w:b w:val="0"/>
+        </w:rPr>
+      </w:pPr>
+      <w:r>
+        <w:rPr>
+          <w:b w:val="0"/>
+          <w:rtl w:val="0"/>
+        </w:rPr>
+        <w:t xml:space="preserve">Percentage (compared to MST) : 27.83737416859644</w:t>
+      </w:r>
+    </w:p>
+    <w:p>
+      <w:pPr>
+        <w:numPr>
+          <w:ilvl w:val="0"/>
+          <w:numId w:val="3"/>
+        </w:numPr>
+        <w:ind w:left="2160" w:hanging="360"/>
+        <w:rPr>
+          <w:b w:val="0"/>
+        </w:rPr>
+      </w:pPr>
+      <w:r>
+        <w:rPr>
+          <w:b w:val="0"/>
+          <w:rtl w:val="0"/>
+        </w:rPr>
+        <w:t xml:space="preserve">Mathematical Analysis:  O(n</w:t>
+      </w:r>
+      <w:r>
+        <w:rPr>
+          <w:b w:val="0"/>
+          <w:vertAlign w:val="superscript"/>
+          <w:rtl w:val="0"/>
+        </w:rPr>
+        <w:t xml:space="preserve">2</w:t>
+      </w:r>
+      <w:r>
+        <w:rPr>
+          <w:b w:val="0"/>
+          <w:rtl w:val="0"/>
+        </w:rPr>
+        <w:t xml:space="preserve"> log n), where n is the number of vertices in the graph.</w:t>
       </w:r>
     </w:p>
     <w:p>
       <w:pPr>
         <w:ind w:left="0" w:firstLine="0"/>
-        <w:rPr/>
-      </w:pPr>
-      <w:r>
-        <w:rPr>
-          <w:rtl w:val="0"/>
-        </w:rPr>
+        <w:rPr>
+          <w:b w:val="0"/>
+        </w:rPr>
+      </w:pPr>
+      <w:r>
+        <w:rPr>
+          <w:b w:val="0"/>
+          <w:rtl w:val="0"/>
+        </w:rPr>
+        <w:t xml:space="preserve">     2.</w:t>
+        <w:tab/>
+        <w:t xml:space="preserve"> Ant Colony Optimization</w:t>
+      </w:r>
+    </w:p>
+    <w:p>
+      <w:pPr>
+        <w:numPr>
+          <w:ilvl w:val="0"/>
+          <w:numId w:val="29"/>
+        </w:numPr>
+        <w:ind w:left="1440" w:hanging="360"/>
+        <w:rPr>
+          <w:b w:val="0"/>
+          <w:u w:val="none"/>
+        </w:rPr>
+      </w:pPr>
+      <w:r>
+        <w:rPr>
+          <w:b w:val="0"/>
+          <w:rtl w:val="0"/>
+        </w:rPr>
+        <w:t xml:space="preserve">Parameters: number of Ants=10, pheromone exponent=1.0, heuristic exponent=2.0, pheromone evaporationRate=0.1, pheromone deposit factor=1.0, number of iterations=20, max improvement iterations=1000</w:t>
+      </w:r>
+    </w:p>
+    <w:p>
+      <w:pPr>
+        <w:numPr>
+          <w:ilvl w:val="0"/>
+          <w:numId w:val="29"/>
+        </w:numPr>
+        <w:ind w:left="1440" w:hanging="360"/>
+        <w:rPr>
+          <w:b w:val="0"/>
+          <w:u w:val="none"/>
+        </w:rPr>
+      </w:pPr>
+      <w:r>
+        <w:rPr>
+          <w:b w:val="0"/>
+          <w:rtl w:val="0"/>
+        </w:rPr>
+        <w:t xml:space="preserve">Cost (Range based because of the random factor): ~625269.3269803004 to ~627603.3040357905</w:t>
+      </w:r>
+    </w:p>
+    <w:p>
+      <w:pPr>
+        <w:numPr>
+          <w:ilvl w:val="0"/>
+          <w:numId w:val="29"/>
+        </w:numPr>
+        <w:ind w:left="1440" w:hanging="360"/>
+        <w:rPr>
+          <w:b w:val="0"/>
+          <w:u w:val="none"/>
+        </w:rPr>
+      </w:pPr>
+      <w:r>
+        <w:rPr>
+          <w:b w:val="0"/>
+          <w:rtl w:val="0"/>
+        </w:rPr>
+        <w:t xml:space="preserve">Percentage (compared to MST) : ~21.80743051728165 to ~22.26210778313848</w:t>
+      </w:r>
+    </w:p>
+    <w:p>
+      <w:pPr>
+        <w:numPr>
+          <w:ilvl w:val="0"/>
+          <w:numId w:val="29"/>
+        </w:numPr>
+        <w:ind w:left="1440" w:hanging="360"/>
+        <w:rPr>
+          <w:b w:val="0"/>
+          <w:u w:val="none"/>
+        </w:rPr>
+      </w:pPr>
+      <w:r>
+        <w:rPr>
+          <w:b w:val="0"/>
+          <w:rtl w:val="0"/>
+        </w:rPr>
+        <w:t xml:space="preserve">Mathematical Analysis: ~O(iter * ant * (n + m) * h), where iter is the number of iterations, ant is the number of ants, h is the complexity of the heuristic function, and (n + m) is the size of the problem instance.</w:t>
       </w:r>
     </w:p>
     <w:p>
       <w:pPr>
         <w:ind w:left="0" w:firstLine="0"/>
-        <w:rPr/>
-      </w:pPr>
-      <w:r>
-        <w:rPr>
-          <w:rtl w:val="0"/>
-        </w:rPr>
-      </w:r>
-    </w:p>
-    <w:p>
-      <w:pPr>
-        <w:numPr>
-          <w:ilvl w:val="0"/>
-          <w:numId w:val="33"/>
-        </w:numPr>
-        <w:ind w:left="720" w:hanging="360"/>
-        <w:rPr>
+        <w:rPr>
+          <w:b w:val="0"/>
+        </w:rPr>
+      </w:pPr>
+      <w:r>
+        <w:rPr>
+          <w:b w:val="0"/>
+          <w:rtl w:val="0"/>
+        </w:rPr>
+        <w:t xml:space="preserve">      3.  Simulated Annealing</w:t>
+      </w:r>
+    </w:p>
+    <w:p>
+      <w:pPr>
+        <w:numPr>
+          <w:ilvl w:val="0"/>
+          <w:numId w:val="23"/>
+        </w:numPr>
+        <w:ind w:left="1440" w:hanging="360"/>
+        <w:rPr>
+          <w:b w:val="0"/>
           <w:u w:val="none"/>
         </w:rPr>
       </w:pPr>
       <w:r>
         <w:rPr>
-          <w:rtl w:val="0"/>
-        </w:rPr>
-        <w:t xml:space="preserve">Observations</w:t>
-      </w:r>
-      <w:r>
-        <w:rPr>
-          <w:rtl w:val="0"/>
-        </w:rPr>
-      </w:r>
-    </w:p>
-    <w:p>
-      <w:pPr>
-        <w:pStyle w:val="Heading2"/>
-        <w:pageBreakBefore w:val="0"/>
-        <w:numPr>
-          <w:ilvl w:val="0"/>
-          <w:numId w:val="26"/>
+          <w:b w:val="0"/>
+          <w:rtl w:val="0"/>
+        </w:rPr>
+        <w:t xml:space="preserve">Parameters:  max iteration: 1000000, starting temperature: 1000.0, final temperature: 1.0, cooling rate: 0.9995</w:t>
+      </w:r>
+    </w:p>
+    <w:p>
+      <w:pPr>
+        <w:numPr>
+          <w:ilvl w:val="0"/>
+          <w:numId w:val="23"/>
         </w:numPr>
         <w:ind w:left="1440" w:hanging="360"/>
         <w:rPr>
-          <w:rFonts w:ascii="Times New Roman" w:cs="Times New Roman" w:eastAsia="Times New Roman" w:hAnsi="Times New Roman"/>
-          <w:b w:val="0"/>
-          <w:sz w:val="32"/>
-          <w:szCs w:val="32"/>
+          <w:b w:val="0"/>
           <w:u w:val="none"/>
         </w:rPr>
       </w:pPr>
-      <w:bookmarkStart w:colFirst="0" w:colLast="0" w:name="_7xdkrupdixnk" w:id="5"/>
-      <w:bookmarkEnd w:id="5"/>
-      <w:r>
-        <w:rPr>
-          <w:rtl w:val="0"/>
-        </w:rPr>
-        <w:t xml:space="preserve">Minimum Spanning Tree: Prim’s Eager Evaluation was selected as the lazy version and Kruskal’s ran out of space for large number of input</w:t>
-      </w:r>
-    </w:p>
-    <w:p>
-      <w:pPr>
-        <w:numPr>
-          <w:ilvl w:val="0"/>
-          <w:numId w:val="26"/>
+      <w:r>
+        <w:rPr>
+          <w:b w:val="0"/>
+          <w:rtl w:val="0"/>
+        </w:rPr>
+        <w:t xml:space="preserve">Cost (Range based because of the random factor): ~635281.2267126825 to ~635975.710984002</w:t>
+      </w:r>
+    </w:p>
+    <w:p>
+      <w:pPr>
+        <w:numPr>
+          <w:ilvl w:val="0"/>
+          <w:numId w:val="23"/>
         </w:numPr>
         <w:ind w:left="1440" w:hanging="360"/>
         <w:rPr>
           <w:b w:val="0"/>
-        </w:rPr>
-      </w:pPr>
-      <w:r>
-        <w:rPr>
-          <w:b w:val="0"/>
-          <w:rtl w:val="0"/>
-        </w:rPr>
-        <w:t xml:space="preserve">Christofides: Minimum Weighted Perfect Matching had the major impact on the solution that Christofides gave. If Nearest Neighbour was selected instead of Edmond’s Blossom V for perfect matching, the tour cost would go from ~660000 to ~840000</w:t>
-      </w:r>
-    </w:p>
-    <w:p>
-      <w:pPr>
-        <w:numPr>
-          <w:ilvl w:val="0"/>
-          <w:numId w:val="26"/>
+          <w:u w:val="none"/>
+        </w:rPr>
+      </w:pPr>
+      <w:r>
+        <w:rPr>
+          <w:b w:val="0"/>
+          <w:rtl w:val="0"/>
+        </w:rPr>
+        <w:t xml:space="preserve">Percentage (compared to MST) : ~23.757828095374506 to ~23.893119146724537</w:t>
+      </w:r>
+    </w:p>
+    <w:p>
+      <w:pPr>
+        <w:numPr>
+          <w:ilvl w:val="0"/>
+          <w:numId w:val="23"/>
         </w:numPr>
         <w:ind w:left="1440" w:hanging="360"/>
         <w:rPr>
@@ -2789,14 +3467,44 @@
           <w:b w:val="0"/>
           <w:rtl w:val="0"/>
         </w:rPr>
-        <w:t xml:space="preserve">Optimizations: Although Simulated Annealing explored the solution space which was ignored by the local minimum, the results produced were not as optimized as compared to a simple 2opt. / 3opt.  Randomly swapping nodes instead of adjacent gave more good results in 2opt./3opt. Therefore, a strategy was created in the project which used the best of both world which swapped the nodes randomly first and then check for improvements in adjacent nodes</w:t>
-      </w:r>
-    </w:p>
-    <w:p>
-      <w:pPr>
-        <w:numPr>
-          <w:ilvl w:val="0"/>
-          <w:numId w:val="26"/>
+        <w:t xml:space="preserve">Mathematical Analysis: O(kn</w:t>
+      </w:r>
+      <w:r>
+        <w:rPr>
+          <w:b w:val="0"/>
+          <w:vertAlign w:val="superscript"/>
+          <w:rtl w:val="0"/>
+        </w:rPr>
+        <w:t xml:space="preserve">2</w:t>
+      </w:r>
+      <w:r>
+        <w:rPr>
+          <w:b w:val="0"/>
+          <w:rtl w:val="0"/>
+        </w:rPr>
+        <w:t xml:space="preserve">), where k is the number of iterations or cooling steps and n is the number of points</w:t>
+      </w:r>
+    </w:p>
+    <w:p>
+      <w:pPr>
+        <w:ind w:left="0" w:firstLine="0"/>
+        <w:rPr>
+          <w:b w:val="0"/>
+        </w:rPr>
+      </w:pPr>
+      <w:r>
+        <w:rPr>
+          <w:b w:val="0"/>
+          <w:rtl w:val="0"/>
+        </w:rPr>
+        <w:t xml:space="preserve">    4. 2opt. (Selecting the strategy that gave the best answer)</w:t>
+      </w:r>
+    </w:p>
+    <w:p>
+      <w:pPr>
+        <w:numPr>
+          <w:ilvl w:val="0"/>
+          <w:numId w:val="1"/>
         </w:numPr>
         <w:ind w:left="1440" w:hanging="360"/>
         <w:rPr>
@@ -2809,17 +3517,304 @@
           <w:b w:val="0"/>
           <w:rtl w:val="0"/>
         </w:rPr>
-        <w:t xml:space="preserve">Best Results: Ant Colony Optimization performed the best compared to rest. However, applying a 3opt. on top of ACO gave more optimized results</w:t>
-      </w:r>
-      <w:r>
-        <w:rPr>
-          <w:rtl w:val="0"/>
-        </w:rPr>
-      </w:r>
-    </w:p>
-    <w:p>
-      <w:pPr>
-        <w:pageBreakBefore w:val="0"/>
+        <w:t xml:space="preserve">Strategy: 3 (Randomly swap points and check for improvements for a particular time interval and then swap adjacent points until improvements are found)</w:t>
+      </w:r>
+    </w:p>
+    <w:p>
+      <w:pPr>
+        <w:numPr>
+          <w:ilvl w:val="0"/>
+          <w:numId w:val="1"/>
+        </w:numPr>
+        <w:ind w:left="1440" w:hanging="360"/>
+        <w:rPr>
+          <w:b w:val="0"/>
+          <w:u w:val="none"/>
+        </w:rPr>
+      </w:pPr>
+      <w:r>
+        <w:rPr>
+          <w:b w:val="0"/>
+          <w:rtl w:val="0"/>
+        </w:rPr>
+        <w:t xml:space="preserve">Parameters: strategy: 3, budget: 1000000 </w:t>
+      </w:r>
+    </w:p>
+    <w:p>
+      <w:pPr>
+        <w:numPr>
+          <w:ilvl w:val="0"/>
+          <w:numId w:val="1"/>
+        </w:numPr>
+        <w:ind w:left="1440" w:hanging="360"/>
+        <w:rPr>
+          <w:b w:val="0"/>
+          <w:u w:val="none"/>
+        </w:rPr>
+      </w:pPr>
+      <w:r>
+        <w:rPr>
+          <w:b w:val="0"/>
+          <w:rtl w:val="0"/>
+        </w:rPr>
+        <w:t xml:space="preserve">Cost (approximate because of the random factor): ~635601.3673416032</w:t>
+      </w:r>
+    </w:p>
+    <w:p>
+      <w:pPr>
+        <w:numPr>
+          <w:ilvl w:val="0"/>
+          <w:numId w:val="1"/>
+        </w:numPr>
+        <w:ind w:left="1440" w:hanging="360"/>
+        <w:rPr>
+          <w:b w:val="0"/>
+          <w:u w:val="none"/>
+        </w:rPr>
+      </w:pPr>
+      <w:r>
+        <w:rPr>
+          <w:b w:val="0"/>
+          <w:rtl w:val="0"/>
+        </w:rPr>
+        <w:t xml:space="preserve">Percentage (compared to MST) : ~23.820194032308173</w:t>
+      </w:r>
+    </w:p>
+    <w:p>
+      <w:pPr>
+        <w:numPr>
+          <w:ilvl w:val="0"/>
+          <w:numId w:val="1"/>
+        </w:numPr>
+        <w:ind w:left="1440" w:hanging="360"/>
+        <w:rPr>
+          <w:b w:val="0"/>
+          <w:u w:val="none"/>
+        </w:rPr>
+      </w:pPr>
+      <w:r>
+        <w:rPr>
+          <w:b w:val="0"/>
+          <w:rtl w:val="0"/>
+        </w:rPr>
+        <w:t xml:space="preserve">Mathematical Analysis: O(budget + n</w:t>
+      </w:r>
+      <w:r>
+        <w:rPr>
+          <w:b w:val="0"/>
+          <w:vertAlign w:val="superscript"/>
+          <w:rtl w:val="0"/>
+        </w:rPr>
+        <w:t xml:space="preserve">2</w:t>
+      </w:r>
+      <w:r>
+        <w:rPr>
+          <w:b w:val="0"/>
+          <w:rtl w:val="0"/>
+        </w:rPr>
+        <w:t xml:space="preserve">), where budget is the number of iterations and n is the number of cities</w:t>
+      </w:r>
+    </w:p>
+    <w:p>
+      <w:pPr>
+        <w:rPr>
+          <w:b w:val="0"/>
+        </w:rPr>
+      </w:pPr>
+      <w:r>
+        <w:rPr>
+          <w:b w:val="0"/>
+          <w:rtl w:val="0"/>
+        </w:rPr>
+        <w:t xml:space="preserve">    5. 3opt. (Selecting the strategy that gave the best answer)</w:t>
+      </w:r>
+    </w:p>
+    <w:p>
+      <w:pPr>
+        <w:numPr>
+          <w:ilvl w:val="0"/>
+          <w:numId w:val="1"/>
+        </w:numPr>
+        <w:ind w:left="1440" w:hanging="360"/>
+        <w:rPr>
+          <w:b w:val="0"/>
+        </w:rPr>
+      </w:pPr>
+      <w:r>
+        <w:rPr>
+          <w:b w:val="0"/>
+          <w:rtl w:val="0"/>
+        </w:rPr>
+        <w:t xml:space="preserve">Strategy: 3 (Randomly swap points and check for improvements for a particular time interval and then swap adjacent points until improvements are found)</w:t>
+      </w:r>
+    </w:p>
+    <w:p>
+      <w:pPr>
+        <w:numPr>
+          <w:ilvl w:val="0"/>
+          <w:numId w:val="1"/>
+        </w:numPr>
+        <w:ind w:left="1440" w:hanging="360"/>
+        <w:rPr>
+          <w:b w:val="0"/>
+        </w:rPr>
+      </w:pPr>
+      <w:r>
+        <w:rPr>
+          <w:b w:val="0"/>
+          <w:rtl w:val="0"/>
+        </w:rPr>
+        <w:t xml:space="preserve">Parameters: strategy: 3, budget: 1000000 </w:t>
+      </w:r>
+    </w:p>
+    <w:p>
+      <w:pPr>
+        <w:numPr>
+          <w:ilvl w:val="0"/>
+          <w:numId w:val="1"/>
+        </w:numPr>
+        <w:ind w:left="1440" w:hanging="360"/>
+        <w:rPr>
+          <w:b w:val="0"/>
+        </w:rPr>
+      </w:pPr>
+      <w:r>
+        <w:rPr>
+          <w:b w:val="0"/>
+          <w:rtl w:val="0"/>
+        </w:rPr>
+        <w:t xml:space="preserve">Cost (approximate based because of the random factor): ~ ~634983.5210839442</w:t>
+      </w:r>
+    </w:p>
+    <w:p>
+      <w:pPr>
+        <w:numPr>
+          <w:ilvl w:val="0"/>
+          <w:numId w:val="1"/>
+        </w:numPr>
+        <w:ind w:left="1440" w:hanging="360"/>
+        <w:rPr>
+          <w:b w:val="0"/>
+          <w:u w:val="none"/>
+        </w:rPr>
+      </w:pPr>
+      <w:r>
+        <w:rPr>
+          <w:b w:val="0"/>
+          <w:rtl w:val="0"/>
+        </w:rPr>
+        <w:t xml:space="preserve">Percentage (compared to MST) : ~23.69983267464554</w:t>
+      </w:r>
+    </w:p>
+    <w:p>
+      <w:pPr>
+        <w:numPr>
+          <w:ilvl w:val="0"/>
+          <w:numId w:val="1"/>
+        </w:numPr>
+        <w:ind w:left="1440" w:hanging="360"/>
+        <w:rPr>
+          <w:b w:val="0"/>
+          <w:u w:val="none"/>
+        </w:rPr>
+      </w:pPr>
+      <w:r>
+        <w:rPr>
+          <w:b w:val="0"/>
+          <w:rtl w:val="0"/>
+        </w:rPr>
+        <w:t xml:space="preserve">Mathematical Analysis: O(budget + n</w:t>
+      </w:r>
+      <w:r>
+        <w:rPr>
+          <w:b w:val="0"/>
+          <w:vertAlign w:val="superscript"/>
+          <w:rtl w:val="0"/>
+        </w:rPr>
+        <w:t xml:space="preserve">3</w:t>
+      </w:r>
+      <w:r>
+        <w:rPr>
+          <w:b w:val="0"/>
+          <w:rtl w:val="0"/>
+        </w:rPr>
+        <w:t xml:space="preserve">), where budget is the number of iterations and n is the number of cities</w:t>
+      </w:r>
+    </w:p>
+    <w:p>
+      <w:pPr>
+        <w:ind w:left="0" w:firstLine="0"/>
+        <w:rPr>
+          <w:b w:val="0"/>
+        </w:rPr>
+      </w:pPr>
+      <w:r>
+        <w:rPr>
+          <w:b w:val="0"/>
+          <w:rtl w:val="0"/>
+        </w:rPr>
+        <w:t xml:space="preserve">     6. 3opt. on top of ACO (currently gives the best distance)</w:t>
+      </w:r>
+    </w:p>
+    <w:p>
+      <w:pPr>
+        <w:numPr>
+          <w:ilvl w:val="0"/>
+          <w:numId w:val="1"/>
+        </w:numPr>
+        <w:ind w:left="1440" w:hanging="360"/>
+        <w:rPr>
+          <w:b w:val="0"/>
+        </w:rPr>
+      </w:pPr>
+      <w:r>
+        <w:rPr>
+          <w:b w:val="0"/>
+          <w:rtl w:val="0"/>
+        </w:rPr>
+        <w:t xml:space="preserve">Parameters: strategy: 3, budget: 5000000, number of Ants=10, pheromone exponent=1.0, heuristic exponent=2.0, pheromone evaporationRate=0.1, pheromone deposit factor=1.0, number of iterations=20, max improvement iterations=1000</w:t>
+      </w:r>
+    </w:p>
+    <w:p>
+      <w:pPr>
+        <w:numPr>
+          <w:ilvl w:val="0"/>
+          <w:numId w:val="1"/>
+        </w:numPr>
+        <w:ind w:left="1440" w:hanging="360"/>
+        <w:rPr>
+          <w:b w:val="0"/>
+        </w:rPr>
+      </w:pPr>
+      <w:r>
+        <w:rPr>
+          <w:b w:val="0"/>
+          <w:rtl w:val="0"/>
+        </w:rPr>
+        <w:t xml:space="preserve">Cost: 624719.2922538813</w:t>
+      </w:r>
+    </w:p>
+    <w:p>
+      <w:pPr>
+        <w:numPr>
+          <w:ilvl w:val="0"/>
+          <w:numId w:val="1"/>
+        </w:numPr>
+        <w:ind w:left="1440" w:hanging="360"/>
+        <w:rPr>
+          <w:b w:val="0"/>
+        </w:rPr>
+      </w:pPr>
+      <w:r>
+        <w:rPr>
+          <w:b w:val="0"/>
+          <w:rtl w:val="0"/>
+        </w:rPr>
+        <w:t xml:space="preserve">Percentage (compared to TSP) : 21.70027938443472</w:t>
+      </w:r>
+    </w:p>
+    <w:p>
+      <w:pPr>
         <w:ind w:left="0" w:firstLine="0"/>
         <w:rPr>
           <w:rFonts w:ascii="Times New Roman" w:cs="Times New Roman" w:eastAsia="Times New Roman" w:hAnsi="Times New Roman"/>
@@ -2841,983 +3836,21 @@
         <w:pStyle w:val="Heading2"/>
         <w:ind w:left="0" w:firstLine="0"/>
         <w:rPr>
-          <w:rFonts w:ascii="Times New Roman" w:cs="Times New Roman" w:eastAsia="Times New Roman" w:hAnsi="Times New Roman"/>
-        </w:rPr>
-      </w:pPr>
-      <w:bookmarkStart w:colFirst="0" w:colLast="0" w:name="_8ze76htprvx7" w:id="6"/>
-      <w:bookmarkEnd w:id="6"/>
-      <w:r>
-        <w:rPr>
-          <w:rFonts w:ascii="Times New Roman" w:cs="Times New Roman" w:eastAsia="Times New Roman" w:hAnsi="Times New Roman"/>
-          <w:rtl w:val="0"/>
-        </w:rPr>
-        <w:t xml:space="preserve">Result and Mathematical Analysis </w:t>
-      </w:r>
-    </w:p>
-    <w:p>
-      <w:pPr>
-        <w:rPr>
-          <w:b w:val="0"/>
-        </w:rPr>
-      </w:pPr>
-      <w:r>
-        <w:rPr>
-          <w:b w:val="0"/>
-          <w:rtl w:val="0"/>
-        </w:rPr>
-        <w:t xml:space="preserve">[Note: The results are based on the final dataset given which consists of 585 points and the distance metric is meters]</w:t>
-      </w:r>
-      <w:r>
-        <w:rPr>
-          <w:rtl w:val="0"/>
-        </w:rPr>
-      </w:r>
-    </w:p>
-    <w:p>
-      <w:pPr>
-        <w:numPr>
-          <w:ilvl w:val="0"/>
-          <w:numId w:val="27"/>
-        </w:numPr>
-        <w:ind w:left="720" w:hanging="360"/>
-        <w:rPr>
-          <w:b w:val="0"/>
-        </w:rPr>
-      </w:pPr>
-      <w:r>
-        <w:rPr>
-          <w:b w:val="0"/>
-          <w:rtl w:val="0"/>
-        </w:rPr>
-        <w:t xml:space="preserve">Christofides:-</w:t>
-      </w:r>
-    </w:p>
-    <w:p>
-      <w:pPr>
-        <w:numPr>
-          <w:ilvl w:val="0"/>
-          <w:numId w:val="28"/>
-        </w:numPr>
-        <w:ind w:left="1440" w:hanging="360"/>
-        <w:rPr>
-          <w:b w:val="0"/>
-        </w:rPr>
-      </w:pPr>
-      <w:r>
-        <w:rPr>
-          <w:b w:val="0"/>
-          <w:rtl w:val="0"/>
-        </w:rPr>
-        <w:t xml:space="preserve">Eager Prim’s Minimum Spanning tree</w:t>
-      </w:r>
-    </w:p>
-    <w:p>
-      <w:pPr>
-        <w:numPr>
-          <w:ilvl w:val="0"/>
-          <w:numId w:val="16"/>
-        </w:numPr>
-        <w:ind w:left="2160" w:hanging="360"/>
-        <w:rPr>
-          <w:b w:val="0"/>
-        </w:rPr>
-      </w:pPr>
-      <w:r>
-        <w:rPr>
-          <w:b w:val="0"/>
-          <w:rtl w:val="0"/>
-        </w:rPr>
-        <w:t xml:space="preserve">Cost: 513326.0953990727</w:t>
-      </w:r>
-    </w:p>
-    <w:p>
-      <w:pPr>
-        <w:numPr>
-          <w:ilvl w:val="0"/>
-          <w:numId w:val="16"/>
-        </w:numPr>
-        <w:ind w:left="2160" w:hanging="360"/>
-        <w:rPr>
-          <w:b w:val="0"/>
-        </w:rPr>
-      </w:pPr>
-      <w:r>
-        <w:rPr>
-          <w:b w:val="0"/>
-          <w:rtl w:val="0"/>
-        </w:rPr>
-        <w:t xml:space="preserve">Mathematical Analysis: O(m log n), where m = number of edges and n = vertices in the graph</w:t>
-      </w:r>
-    </w:p>
-    <w:p>
-      <w:pPr>
-        <w:numPr>
-          <w:ilvl w:val="0"/>
-          <w:numId w:val="28"/>
-        </w:numPr>
-        <w:ind w:left="1440" w:hanging="360"/>
-        <w:rPr>
-          <w:b w:val="0"/>
-        </w:rPr>
-      </w:pPr>
-      <w:r>
-        <w:rPr>
-          <w:b w:val="0"/>
-          <w:rtl w:val="0"/>
-        </w:rPr>
-        <w:t xml:space="preserve">Weighted Minimum Perfect matching using Edmond’s Kolmogrov V</w:t>
-      </w:r>
-    </w:p>
-    <w:p>
-      <w:pPr>
-        <w:numPr>
-          <w:ilvl w:val="0"/>
-          <w:numId w:val="39"/>
-        </w:numPr>
-        <w:ind w:left="2160" w:hanging="360"/>
-        <w:rPr>
-          <w:b w:val="0"/>
-        </w:rPr>
-      </w:pPr>
-      <w:r>
-        <w:rPr>
-          <w:b w:val="0"/>
-          <w:rtl w:val="0"/>
-        </w:rPr>
-        <w:t xml:space="preserve">Number of vertices with odd degree provided: 232</w:t>
-      </w:r>
-    </w:p>
-    <w:p>
-      <w:pPr>
-        <w:numPr>
-          <w:ilvl w:val="0"/>
-          <w:numId w:val="39"/>
-        </w:numPr>
-        <w:ind w:left="2160" w:hanging="360"/>
-        <w:rPr>
-          <w:b w:val="0"/>
-        </w:rPr>
-      </w:pPr>
-      <w:r>
-        <w:rPr>
-          <w:b w:val="0"/>
-          <w:rtl w:val="0"/>
-        </w:rPr>
-        <w:t xml:space="preserve">Cost: 186659.84865451863</w:t>
-      </w:r>
-    </w:p>
-    <w:p>
-      <w:pPr>
-        <w:numPr>
-          <w:ilvl w:val="0"/>
-          <w:numId w:val="39"/>
-        </w:numPr>
-        <w:ind w:left="2160" w:hanging="360"/>
-        <w:rPr>
-          <w:b w:val="0"/>
-        </w:rPr>
-      </w:pPr>
-      <w:r>
-        <w:rPr>
-          <w:b w:val="0"/>
-          <w:rtl w:val="0"/>
-        </w:rPr>
-        <w:t xml:space="preserve">Mathematical Analysis: O(n</w:t>
-      </w:r>
-      <w:r>
-        <w:rPr>
-          <w:b w:val="0"/>
-          <w:vertAlign w:val="superscript"/>
-          <w:rtl w:val="0"/>
-        </w:rPr>
-        <w:t xml:space="preserve">2</w:t>
-      </w:r>
-      <w:r>
-        <w:rPr>
-          <w:b w:val="0"/>
-          <w:rtl w:val="0"/>
-        </w:rPr>
-        <w:t xml:space="preserve">log n)</w:t>
-      </w:r>
-      <w:r>
-        <w:rPr>
-          <w:b w:val="0"/>
-          <w:vertAlign w:val="superscript"/>
-          <w:rtl w:val="0"/>
-        </w:rPr>
-        <w:t xml:space="preserve">[5]</w:t>
-      </w:r>
-      <w:r>
-        <w:rPr>
-          <w:b w:val="0"/>
-          <w:vertAlign w:val="subscript"/>
-          <w:rtl w:val="0"/>
-        </w:rPr>
-        <w:t xml:space="preserve">,</w:t>
-      </w:r>
-      <w:r>
-        <w:rPr>
-          <w:b w:val="0"/>
-          <w:vertAlign w:val="superscript"/>
-          <w:rtl w:val="0"/>
-        </w:rPr>
-        <w:t xml:space="preserve"> </w:t>
-      </w:r>
-      <w:r>
-        <w:rPr>
-          <w:b w:val="0"/>
-          <w:rtl w:val="0"/>
-        </w:rPr>
-        <w:t xml:space="preserve"> n = number of vertices</w:t>
-      </w:r>
-      <w:r>
-        <w:rPr>
-          <w:b w:val="0"/>
-          <w:vertAlign w:val="superscript"/>
-          <w:rtl w:val="0"/>
-        </w:rPr>
-        <w:t xml:space="preserve"> </w:t>
-      </w:r>
-      <w:r>
-        <w:rPr>
-          <w:rtl w:val="0"/>
-        </w:rPr>
-      </w:r>
-    </w:p>
-    <w:p>
-      <w:pPr>
-        <w:numPr>
-          <w:ilvl w:val="0"/>
-          <w:numId w:val="28"/>
-        </w:numPr>
-        <w:ind w:left="1440" w:hanging="360"/>
-        <w:rPr>
-          <w:b w:val="0"/>
-        </w:rPr>
-      </w:pPr>
-      <w:r>
-        <w:rPr>
-          <w:b w:val="0"/>
-          <w:rtl w:val="0"/>
-        </w:rPr>
-        <w:t xml:space="preserve">Eulerian Tour</w:t>
-      </w:r>
-    </w:p>
-    <w:p>
-      <w:pPr>
-        <w:numPr>
-          <w:ilvl w:val="0"/>
-          <w:numId w:val="13"/>
-        </w:numPr>
-        <w:ind w:left="2160" w:hanging="360"/>
-        <w:rPr>
-          <w:b w:val="0"/>
-        </w:rPr>
-      </w:pPr>
-      <w:r>
-        <w:rPr>
-          <w:b w:val="0"/>
-          <w:rtl w:val="0"/>
-        </w:rPr>
-        <w:t xml:space="preserve">Mathematical Analysis: O(m</w:t>
-      </w:r>
-      <w:r>
-        <w:rPr>
-          <w:b w:val="0"/>
-          <w:vertAlign w:val="superscript"/>
-          <w:rtl w:val="0"/>
-        </w:rPr>
-        <w:t xml:space="preserve">2</w:t>
-      </w:r>
-      <w:r>
-        <w:rPr>
-          <w:b w:val="0"/>
-          <w:rtl w:val="0"/>
-        </w:rPr>
-        <w:t xml:space="preserve"> + mn), where m = number of edges and n = number of vertices </w:t>
-      </w:r>
-    </w:p>
-    <w:p>
-      <w:pPr>
-        <w:numPr>
-          <w:ilvl w:val="0"/>
-          <w:numId w:val="28"/>
-        </w:numPr>
-        <w:ind w:left="1440" w:hanging="360"/>
-        <w:rPr>
-          <w:b w:val="0"/>
-        </w:rPr>
-      </w:pPr>
-      <w:r>
-        <w:rPr>
-          <w:b w:val="0"/>
-          <w:rtl w:val="0"/>
-        </w:rPr>
-        <w:t xml:space="preserve">Hamilton Tour</w:t>
-      </w:r>
-    </w:p>
-    <w:p>
-      <w:pPr>
-        <w:numPr>
-          <w:ilvl w:val="0"/>
-          <w:numId w:val="30"/>
-        </w:numPr>
-        <w:ind w:left="2160" w:hanging="360"/>
-        <w:rPr>
-          <w:b w:val="0"/>
-        </w:rPr>
-      </w:pPr>
-      <w:r>
-        <w:rPr>
-          <w:b w:val="0"/>
-          <w:rtl w:val="0"/>
-        </w:rPr>
-        <w:t xml:space="preserve">Cost: 656222.6012803589</w:t>
-      </w:r>
-    </w:p>
-    <w:p>
-      <w:pPr>
-        <w:numPr>
-          <w:ilvl w:val="0"/>
-          <w:numId w:val="30"/>
-        </w:numPr>
-        <w:ind w:left="2160" w:hanging="360"/>
-        <w:rPr>
-          <w:b w:val="0"/>
-        </w:rPr>
-      </w:pPr>
-      <w:r>
-        <w:rPr>
-          <w:b w:val="0"/>
-          <w:rtl w:val="0"/>
-        </w:rPr>
-        <w:t xml:space="preserve">Mathematical Analysis: O(m), where m = number of edge in the Eulerian Tour</w:t>
-      </w:r>
-    </w:p>
-    <w:p>
-      <w:pPr>
-        <w:numPr>
-          <w:ilvl w:val="0"/>
-          <w:numId w:val="28"/>
-        </w:numPr>
-        <w:ind w:left="1440" w:hanging="360"/>
-        <w:rPr>
-          <w:b w:val="0"/>
-        </w:rPr>
-      </w:pPr>
-      <w:r>
-        <w:rPr>
-          <w:b w:val="0"/>
-          <w:rtl w:val="0"/>
-        </w:rPr>
-        <w:t xml:space="preserve">Final Result of Christofides</w:t>
-      </w:r>
-    </w:p>
-    <w:p>
-      <w:pPr>
-        <w:numPr>
-          <w:ilvl w:val="0"/>
-          <w:numId w:val="3"/>
-        </w:numPr>
-        <w:ind w:left="2160" w:hanging="360"/>
-        <w:rPr>
-          <w:b w:val="0"/>
-        </w:rPr>
-      </w:pPr>
-      <w:r>
-        <w:rPr>
-          <w:b w:val="0"/>
-          <w:rtl w:val="0"/>
-        </w:rPr>
-        <w:t xml:space="preserve">Cost: 656222.6012803589</w:t>
-      </w:r>
-    </w:p>
-    <w:p>
-      <w:pPr>
-        <w:numPr>
-          <w:ilvl w:val="0"/>
-          <w:numId w:val="3"/>
-        </w:numPr>
-        <w:ind w:left="2160" w:hanging="360"/>
-        <w:rPr>
-          <w:b w:val="0"/>
-        </w:rPr>
-      </w:pPr>
-      <w:r>
-        <w:rPr>
-          <w:b w:val="0"/>
-          <w:rtl w:val="0"/>
-        </w:rPr>
-        <w:t xml:space="preserve">Percentage (compared to MST) : 27.83737416859644</w:t>
-      </w:r>
-    </w:p>
-    <w:p>
-      <w:pPr>
-        <w:numPr>
-          <w:ilvl w:val="0"/>
-          <w:numId w:val="3"/>
-        </w:numPr>
-        <w:ind w:left="2160" w:hanging="360"/>
-        <w:rPr>
-          <w:b w:val="0"/>
-        </w:rPr>
-      </w:pPr>
-      <w:r>
-        <w:rPr>
-          <w:b w:val="0"/>
-          <w:rtl w:val="0"/>
-        </w:rPr>
-        <w:t xml:space="preserve">Mathematical Analysis:  O(n</w:t>
-      </w:r>
-      <w:r>
-        <w:rPr>
-          <w:b w:val="0"/>
-          <w:vertAlign w:val="superscript"/>
-          <w:rtl w:val="0"/>
-        </w:rPr>
-        <w:t xml:space="preserve">2</w:t>
-      </w:r>
-      <w:r>
-        <w:rPr>
-          <w:b w:val="0"/>
-          <w:rtl w:val="0"/>
-        </w:rPr>
-        <w:t xml:space="preserve"> log n), where n is the number of vertices in the graph.</w:t>
-      </w:r>
-    </w:p>
-    <w:p>
-      <w:pPr>
-        <w:ind w:left="0" w:firstLine="0"/>
-        <w:rPr>
-          <w:b w:val="0"/>
-        </w:rPr>
-      </w:pPr>
-      <w:r>
-        <w:rPr>
-          <w:b w:val="0"/>
-          <w:rtl w:val="0"/>
-        </w:rPr>
-        <w:t xml:space="preserve">     2.</w:t>
-        <w:tab/>
-        <w:t xml:space="preserve"> Ant Colony Optimization</w:t>
-      </w:r>
-    </w:p>
-    <w:p>
-      <w:pPr>
-        <w:numPr>
-          <w:ilvl w:val="0"/>
-          <w:numId w:val="29"/>
-        </w:numPr>
-        <w:ind w:left="1440" w:hanging="360"/>
-        <w:rPr>
-          <w:b w:val="0"/>
-          <w:u w:val="none"/>
-        </w:rPr>
-      </w:pPr>
-      <w:r>
-        <w:rPr>
-          <w:b w:val="0"/>
-          <w:rtl w:val="0"/>
-        </w:rPr>
-        <w:t xml:space="preserve">Parameters: number of Ants=10, pheromone exponent=1.0, heuristic exponent=2.0, pheromone evaporationRate=0.1, pheromone deposit factor=1.0, number of iterations=20, max improvement iterations=1000</w:t>
-      </w:r>
-    </w:p>
-    <w:p>
-      <w:pPr>
-        <w:numPr>
-          <w:ilvl w:val="0"/>
-          <w:numId w:val="29"/>
-        </w:numPr>
-        <w:ind w:left="1440" w:hanging="360"/>
-        <w:rPr>
-          <w:b w:val="0"/>
-          <w:u w:val="none"/>
-        </w:rPr>
-      </w:pPr>
-      <w:r>
-        <w:rPr>
-          <w:b w:val="0"/>
-          <w:rtl w:val="0"/>
-        </w:rPr>
-        <w:t xml:space="preserve">Cost (Range based because of the random factor): ~625269.3269803004 to ~627603.3040357905</w:t>
-      </w:r>
-    </w:p>
-    <w:p>
-      <w:pPr>
-        <w:numPr>
-          <w:ilvl w:val="0"/>
-          <w:numId w:val="29"/>
-        </w:numPr>
-        <w:ind w:left="1440" w:hanging="360"/>
-        <w:rPr>
-          <w:b w:val="0"/>
-          <w:u w:val="none"/>
-        </w:rPr>
-      </w:pPr>
-      <w:r>
-        <w:rPr>
-          <w:b w:val="0"/>
-          <w:rtl w:val="0"/>
-        </w:rPr>
-        <w:t xml:space="preserve">Percentage (compared to MST) : ~21.80743051728165 to ~22.26210778313848</w:t>
-      </w:r>
-    </w:p>
-    <w:p>
-      <w:pPr>
-        <w:numPr>
-          <w:ilvl w:val="0"/>
-          <w:numId w:val="29"/>
-        </w:numPr>
-        <w:ind w:left="1440" w:hanging="360"/>
-        <w:rPr>
-          <w:b w:val="0"/>
-          <w:u w:val="none"/>
-        </w:rPr>
-      </w:pPr>
-      <w:r>
-        <w:rPr>
-          <w:b w:val="0"/>
-          <w:rtl w:val="0"/>
-        </w:rPr>
-        <w:t xml:space="preserve">Mathematical Analysis: ~O(iter * ant * (n + m) * h), where iter is the number of iterations, ant is the number of ants, h is the complexity of the heuristic function, and (n + m) is the size of the problem instance.</w:t>
-      </w:r>
-    </w:p>
-    <w:p>
-      <w:pPr>
-        <w:ind w:left="0" w:firstLine="0"/>
-        <w:rPr>
-          <w:b w:val="0"/>
-        </w:rPr>
-      </w:pPr>
-      <w:r>
-        <w:rPr>
-          <w:b w:val="0"/>
-          <w:rtl w:val="0"/>
-        </w:rPr>
-        <w:t xml:space="preserve">      3.  Simulated Annealing</w:t>
-      </w:r>
-    </w:p>
-    <w:p>
-      <w:pPr>
-        <w:numPr>
-          <w:ilvl w:val="0"/>
-          <w:numId w:val="23"/>
-        </w:numPr>
-        <w:ind w:left="1440" w:hanging="360"/>
-        <w:rPr>
-          <w:b w:val="0"/>
-          <w:u w:val="none"/>
-        </w:rPr>
-      </w:pPr>
-      <w:r>
-        <w:rPr>
-          <w:b w:val="0"/>
-          <w:rtl w:val="0"/>
-        </w:rPr>
-        <w:t xml:space="preserve">Parameters:  max iteration: 1000000, starting temperature: 1000.0, final temperature: 1.0, cooling rate: 0.9995</w:t>
-      </w:r>
-    </w:p>
-    <w:p>
-      <w:pPr>
-        <w:numPr>
-          <w:ilvl w:val="0"/>
-          <w:numId w:val="23"/>
-        </w:numPr>
-        <w:ind w:left="1440" w:hanging="360"/>
-        <w:rPr>
-          <w:b w:val="0"/>
-          <w:u w:val="none"/>
-        </w:rPr>
-      </w:pPr>
-      <w:r>
-        <w:rPr>
-          <w:b w:val="0"/>
-          <w:rtl w:val="0"/>
-        </w:rPr>
-        <w:t xml:space="preserve">Cost (Range based because of the random factor): ~635281.2267126825 to ~635975.710984002</w:t>
-      </w:r>
-    </w:p>
-    <w:p>
-      <w:pPr>
-        <w:numPr>
-          <w:ilvl w:val="0"/>
-          <w:numId w:val="23"/>
-        </w:numPr>
-        <w:ind w:left="1440" w:hanging="360"/>
-        <w:rPr>
-          <w:b w:val="0"/>
-          <w:u w:val="none"/>
-        </w:rPr>
-      </w:pPr>
-      <w:r>
-        <w:rPr>
-          <w:b w:val="0"/>
-          <w:rtl w:val="0"/>
-        </w:rPr>
-        <w:t xml:space="preserve">Percentage (compared to MST) : ~23.757828095374506 to ~23.893119146724537</w:t>
-      </w:r>
-    </w:p>
-    <w:p>
-      <w:pPr>
-        <w:numPr>
-          <w:ilvl w:val="0"/>
-          <w:numId w:val="23"/>
-        </w:numPr>
-        <w:ind w:left="1440" w:hanging="360"/>
-        <w:rPr>
-          <w:b w:val="0"/>
-          <w:u w:val="none"/>
-        </w:rPr>
-      </w:pPr>
-      <w:r>
-        <w:rPr>
-          <w:b w:val="0"/>
-          <w:rtl w:val="0"/>
-        </w:rPr>
-        <w:t xml:space="preserve">Mathematical Analysis: O(kn</w:t>
-      </w:r>
-      <w:r>
-        <w:rPr>
-          <w:b w:val="0"/>
-          <w:vertAlign w:val="superscript"/>
-          <w:rtl w:val="0"/>
-        </w:rPr>
-        <w:t xml:space="preserve">2</w:t>
-      </w:r>
-      <w:r>
-        <w:rPr>
-          <w:b w:val="0"/>
-          <w:rtl w:val="0"/>
-        </w:rPr>
-        <w:t xml:space="preserve">), where k is the number of iterations or cooling steps and n is the number of points</w:t>
-      </w:r>
-    </w:p>
-    <w:p>
-      <w:pPr>
-        <w:ind w:left="0" w:firstLine="0"/>
-        <w:rPr>
-          <w:b w:val="0"/>
-        </w:rPr>
-      </w:pPr>
-      <w:r>
-        <w:rPr>
-          <w:b w:val="0"/>
-          <w:rtl w:val="0"/>
-        </w:rPr>
-        <w:t xml:space="preserve">    4. 2opt. (Selecting the strategy that gave the best answer)</w:t>
-      </w:r>
-    </w:p>
-    <w:p>
-      <w:pPr>
-        <w:numPr>
-          <w:ilvl w:val="0"/>
-          <w:numId w:val="1"/>
-        </w:numPr>
-        <w:ind w:left="1440" w:hanging="360"/>
-        <w:rPr>
-          <w:b w:val="0"/>
-          <w:u w:val="none"/>
-        </w:rPr>
-      </w:pPr>
-      <w:r>
-        <w:rPr>
-          <w:b w:val="0"/>
-          <w:rtl w:val="0"/>
-        </w:rPr>
-        <w:t xml:space="preserve">Strategy: 3 (Randomly swap points and check for improvements for a particular time interval and then swap adjacent points until improvements are found)</w:t>
-      </w:r>
-    </w:p>
-    <w:p>
-      <w:pPr>
-        <w:numPr>
-          <w:ilvl w:val="0"/>
-          <w:numId w:val="1"/>
-        </w:numPr>
-        <w:ind w:left="1440" w:hanging="360"/>
-        <w:rPr>
-          <w:b w:val="0"/>
-          <w:u w:val="none"/>
-        </w:rPr>
-      </w:pPr>
-      <w:r>
-        <w:rPr>
-          <w:b w:val="0"/>
-          <w:rtl w:val="0"/>
-        </w:rPr>
-        <w:t xml:space="preserve">Parameters: strategy: 3, budget: 1000000 </w:t>
-      </w:r>
-    </w:p>
-    <w:p>
-      <w:pPr>
-        <w:numPr>
-          <w:ilvl w:val="0"/>
-          <w:numId w:val="1"/>
-        </w:numPr>
-        <w:ind w:left="1440" w:hanging="360"/>
-        <w:rPr>
-          <w:b w:val="0"/>
-          <w:u w:val="none"/>
-        </w:rPr>
-      </w:pPr>
-      <w:r>
-        <w:rPr>
-          <w:b w:val="0"/>
-          <w:rtl w:val="0"/>
-        </w:rPr>
-        <w:t xml:space="preserve">Cost (approximate because of the random factor): ~635601.3673416032</w:t>
-      </w:r>
-    </w:p>
-    <w:p>
-      <w:pPr>
-        <w:numPr>
-          <w:ilvl w:val="0"/>
-          <w:numId w:val="1"/>
-        </w:numPr>
-        <w:ind w:left="1440" w:hanging="360"/>
-        <w:rPr>
-          <w:b w:val="0"/>
-          <w:u w:val="none"/>
-        </w:rPr>
-      </w:pPr>
-      <w:r>
-        <w:rPr>
-          <w:b w:val="0"/>
-          <w:rtl w:val="0"/>
-        </w:rPr>
-        <w:t xml:space="preserve">Percentage (compared to MST) : ~23.820194032308173</w:t>
-      </w:r>
-    </w:p>
-    <w:p>
-      <w:pPr>
-        <w:numPr>
-          <w:ilvl w:val="0"/>
-          <w:numId w:val="1"/>
-        </w:numPr>
-        <w:ind w:left="1440" w:hanging="360"/>
-        <w:rPr>
-          <w:b w:val="0"/>
-          <w:u w:val="none"/>
-        </w:rPr>
-      </w:pPr>
-      <w:r>
-        <w:rPr>
-          <w:b w:val="0"/>
-          <w:rtl w:val="0"/>
-        </w:rPr>
-        <w:t xml:space="preserve">Mathematical Analysis: O(budget + n</w:t>
-      </w:r>
-      <w:r>
-        <w:rPr>
-          <w:b w:val="0"/>
-          <w:vertAlign w:val="superscript"/>
-          <w:rtl w:val="0"/>
-        </w:rPr>
-        <w:t xml:space="preserve">2</w:t>
-      </w:r>
-      <w:r>
-        <w:rPr>
-          <w:b w:val="0"/>
-          <w:rtl w:val="0"/>
-        </w:rPr>
-        <w:t xml:space="preserve">), where budget is the number of iterations and n is the number of cities</w:t>
-      </w:r>
-    </w:p>
-    <w:p>
-      <w:pPr>
-        <w:rPr>
-          <w:b w:val="0"/>
-        </w:rPr>
-      </w:pPr>
-      <w:r>
-        <w:rPr>
-          <w:b w:val="0"/>
-          <w:rtl w:val="0"/>
-        </w:rPr>
-        <w:t xml:space="preserve">    5. 3opt. (Selecting the strategy that gave the best answer)</w:t>
-      </w:r>
-    </w:p>
-    <w:p>
-      <w:pPr>
-        <w:numPr>
-          <w:ilvl w:val="0"/>
-          <w:numId w:val="1"/>
-        </w:numPr>
-        <w:ind w:left="1440" w:hanging="360"/>
-        <w:rPr>
-          <w:b w:val="0"/>
-        </w:rPr>
-      </w:pPr>
-      <w:r>
-        <w:rPr>
-          <w:b w:val="0"/>
-          <w:rtl w:val="0"/>
-        </w:rPr>
-        <w:t xml:space="preserve">Strategy: 3 (Randomly swap points and check for improvements for a particular time interval and then swap adjacent points until improvements are found)</w:t>
-      </w:r>
-    </w:p>
-    <w:p>
-      <w:pPr>
-        <w:numPr>
-          <w:ilvl w:val="0"/>
-          <w:numId w:val="1"/>
-        </w:numPr>
-        <w:ind w:left="1440" w:hanging="360"/>
-        <w:rPr>
-          <w:b w:val="0"/>
-        </w:rPr>
-      </w:pPr>
-      <w:r>
-        <w:rPr>
-          <w:b w:val="0"/>
-          <w:rtl w:val="0"/>
-        </w:rPr>
-        <w:t xml:space="preserve">Parameters: strategy: 3, budget: 1000000 </w:t>
-      </w:r>
-    </w:p>
-    <w:p>
-      <w:pPr>
-        <w:numPr>
-          <w:ilvl w:val="0"/>
-          <w:numId w:val="1"/>
-        </w:numPr>
-        <w:ind w:left="1440" w:hanging="360"/>
-        <w:rPr>
-          <w:b w:val="0"/>
-        </w:rPr>
-      </w:pPr>
-      <w:r>
-        <w:rPr>
-          <w:b w:val="0"/>
-          <w:rtl w:val="0"/>
-        </w:rPr>
-        <w:t xml:space="preserve">Cost (approximate based because of the random factor): ~ ~634983.5210839442</w:t>
-      </w:r>
-    </w:p>
-    <w:p>
-      <w:pPr>
-        <w:numPr>
-          <w:ilvl w:val="0"/>
-          <w:numId w:val="1"/>
-        </w:numPr>
-        <w:ind w:left="1440" w:hanging="360"/>
-        <w:rPr>
-          <w:b w:val="0"/>
-          <w:u w:val="none"/>
-        </w:rPr>
-      </w:pPr>
-      <w:r>
-        <w:rPr>
-          <w:b w:val="0"/>
-          <w:rtl w:val="0"/>
-        </w:rPr>
-        <w:t xml:space="preserve">Percentage (compared to MST) : ~23.69983267464554</w:t>
-      </w:r>
-    </w:p>
-    <w:p>
-      <w:pPr>
-        <w:numPr>
-          <w:ilvl w:val="0"/>
-          <w:numId w:val="1"/>
-        </w:numPr>
-        <w:ind w:left="1440" w:hanging="360"/>
-        <w:rPr>
-          <w:b w:val="0"/>
-          <w:u w:val="none"/>
-        </w:rPr>
-      </w:pPr>
-      <w:r>
-        <w:rPr>
-          <w:b w:val="0"/>
-          <w:rtl w:val="0"/>
-        </w:rPr>
-        <w:t xml:space="preserve">Mathematical Analysis: O(budget + n</w:t>
-      </w:r>
-      <w:r>
-        <w:rPr>
-          <w:b w:val="0"/>
-          <w:vertAlign w:val="superscript"/>
-          <w:rtl w:val="0"/>
-        </w:rPr>
-        <w:t xml:space="preserve">3</w:t>
-      </w:r>
-      <w:r>
-        <w:rPr>
-          <w:b w:val="0"/>
-          <w:rtl w:val="0"/>
-        </w:rPr>
-        <w:t xml:space="preserve">), where budget is the number of iterations and n is the number of cities</w:t>
-      </w:r>
-    </w:p>
-    <w:p>
-      <w:pPr>
-        <w:ind w:left="0" w:firstLine="0"/>
-        <w:rPr>
-          <w:b w:val="0"/>
-        </w:rPr>
-      </w:pPr>
-      <w:r>
-        <w:rPr>
-          <w:b w:val="0"/>
-          <w:rtl w:val="0"/>
-        </w:rPr>
-        <w:t xml:space="preserve">     6. 3opt. on top of ACO (currently gives the best distance)</w:t>
-      </w:r>
-    </w:p>
-    <w:p>
-      <w:pPr>
-        <w:numPr>
-          <w:ilvl w:val="0"/>
-          <w:numId w:val="1"/>
-        </w:numPr>
-        <w:ind w:left="1440" w:hanging="360"/>
-        <w:rPr>
-          <w:b w:val="0"/>
-        </w:rPr>
-      </w:pPr>
-      <w:r>
-        <w:rPr>
-          <w:b w:val="0"/>
-          <w:rtl w:val="0"/>
-        </w:rPr>
-        <w:t xml:space="preserve">Parameters: strategy: 3, budget: 5000000, number of Ants=10, pheromone exponent=1.0, heuristic exponent=2.0, pheromone evaporationRate=0.1, pheromone deposit factor=1.0, number of iterations=20, max improvement iterations=1000</w:t>
-      </w:r>
-    </w:p>
-    <w:p>
-      <w:pPr>
-        <w:numPr>
-          <w:ilvl w:val="0"/>
-          <w:numId w:val="1"/>
-        </w:numPr>
-        <w:ind w:left="1440" w:hanging="360"/>
-        <w:rPr>
-          <w:b w:val="0"/>
-        </w:rPr>
-      </w:pPr>
-      <w:r>
-        <w:rPr>
-          <w:b w:val="0"/>
-          <w:rtl w:val="0"/>
-        </w:rPr>
-        <w:t xml:space="preserve">Cost: 624719.2922538813</w:t>
-      </w:r>
-    </w:p>
-    <w:p>
-      <w:pPr>
-        <w:numPr>
-          <w:ilvl w:val="0"/>
-          <w:numId w:val="1"/>
-        </w:numPr>
-        <w:ind w:left="1440" w:hanging="360"/>
-        <w:rPr>
-          <w:b w:val="0"/>
-        </w:rPr>
-      </w:pPr>
-      <w:r>
-        <w:rPr>
-          <w:b w:val="0"/>
-          <w:rtl w:val="0"/>
-        </w:rPr>
-        <w:t xml:space="preserve">Percentage (compared to TSP) : 21.70027938443472</w:t>
+          <w:b w:val="1"/>
+          <w:sz w:val="56"/>
+          <w:szCs w:val="56"/>
+        </w:rPr>
+      </w:pPr>
+      <w:bookmarkStart w:colFirst="0" w:colLast="0" w:name="_9i2dxqe6lrmh" w:id="7"/>
+      <w:bookmarkEnd w:id="7"/>
+      <w:r>
+        <w:rPr>
+          <w:b w:val="1"/>
+          <w:sz w:val="56"/>
+          <w:szCs w:val="56"/>
+          <w:rtl w:val="0"/>
+        </w:rPr>
+        <w:t xml:space="preserve">Unit Tests</w:t>
       </w:r>
     </w:p>
     <w:p>
@@ -3848,8 +3881,8 @@
           <w:szCs w:val="56"/>
         </w:rPr>
       </w:pPr>
-      <w:bookmarkStart w:colFirst="0" w:colLast="0" w:name="_9i2dxqe6lrmh" w:id="7"/>
-      <w:bookmarkEnd w:id="7"/>
+      <w:bookmarkStart w:colFirst="0" w:colLast="0" w:name="_br6yx1itmsyl" w:id="8"/>
+      <w:bookmarkEnd w:id="8"/>
       <w:r>
         <w:rPr>
           <w:b w:val="1"/>
@@ -3857,7 +3890,7 @@
           <w:szCs w:val="56"/>
           <w:rtl w:val="0"/>
         </w:rPr>
-        <w:t xml:space="preserve">Unit Tests</w:t>
+        <w:t xml:space="preserve">Conclusion</w:t>
       </w:r>
     </w:p>
     <w:p>
@@ -3888,47 +3921,13 @@
           <w:szCs w:val="56"/>
         </w:rPr>
       </w:pPr>
-      <w:bookmarkStart w:colFirst="0" w:colLast="0" w:name="_br6yx1itmsyl" w:id="8"/>
-      <w:bookmarkEnd w:id="8"/>
+      <w:bookmarkStart w:colFirst="0" w:colLast="0" w:name="_f1kl0jh3ah0n" w:id="9"/>
+      <w:bookmarkEnd w:id="9"/>
       <w:r>
         <w:rPr>
           <w:b w:val="1"/>
           <w:sz w:val="56"/>
           <w:szCs w:val="56"/>
-          <w:rtl w:val="0"/>
-        </w:rPr>
-        <w:t xml:space="preserve">Conclusion</w:t>
-      </w:r>
-    </w:p>
-    <w:p>
-      <w:pPr>
-        <w:ind w:left="0" w:firstLine="0"/>
-        <w:rPr>
-          <w:rFonts w:ascii="Times New Roman" w:cs="Times New Roman" w:eastAsia="Times New Roman" w:hAnsi="Times New Roman"/>
-        </w:rPr>
-      </w:pPr>
-      <w:r>
-        <w:pict>
-          <v:rect style="width:0.0pt;height:1.5pt" o:hr="t" o:hrstd="t" o:hralign="center" fillcolor="#A0A0A0" stroked="f"/>
-        </w:pict>
-      </w:r>
-      <w:r>
-        <w:rPr>
-          <w:rtl w:val="0"/>
-        </w:rPr>
-      </w:r>
-    </w:p>
-    <w:p>
-      <w:pPr>
-        <w:pStyle w:val="Heading2"/>
-        <w:ind w:left="0" w:firstLine="0"/>
-        <w:rPr/>
-      </w:pPr>
-      <w:bookmarkStart w:colFirst="0" w:colLast="0" w:name="_f1kl0jh3ah0n" w:id="9"/>
-      <w:bookmarkEnd w:id="9"/>
-      <w:r>
-        <w:rPr>
-          <w:rFonts w:ascii="Times New Roman" w:cs="Times New Roman" w:eastAsia="Times New Roman" w:hAnsi="Times New Roman"/>
           <w:rtl w:val="0"/>
         </w:rPr>
         <w:t xml:space="preserve">References</w:t>

</xml_diff>